<commit_message>
Update hero section: Use blurred worship image, remove parallax section, increase text sizes
</commit_message>
<xml_diff>
--- a/Cursor AI Prompt.docx
+++ b/Cursor AI Prompt.docx
@@ -498,9 +498,9 @@
     </w:p>
     <w:p>
       <w:pPr>
-        <w:rPr>
-          <w:rFonts w:hint="eastAsia"/>
-        </w:rPr>
+        <w:pBdr>
+          <w:bottom w:val="single" w:sz="12" w:space="1" w:color="auto"/>
+        </w:pBdr>
       </w:pPr>
       <w:r>
         <w:rPr>
@@ -519,24 +519,212 @@
       </w:r>
     </w:p>
     <w:p>
-      <w:pPr>
-        <w:pStyle w:val="a6"/>
-        <w:numPr>
-          <w:ilvl w:val="0"/>
-          <w:numId w:val="1"/>
-        </w:numPr>
-        <w:rPr>
-          <w:rFonts w:hint="eastAsia"/>
-        </w:rPr>
-      </w:pPr>
+      <w:r>
+        <w:rPr>
+          <w:rFonts w:hint="eastAsia"/>
+        </w:rPr>
+        <w:t xml:space="preserve">Place this image in the top section of the first page, </w:t>
+      </w:r>
+      <w:r>
+        <w:t>"C:\e-Tentmakers\Canaan Church\image files\banner-949932_1280.jpg"</w:t>
+      </w:r>
+      <w:r>
+        <w:rPr>
+          <w:rFonts w:hint="eastAsia"/>
+        </w:rPr>
+        <w:t>, and move the 예배 시간 box to the right</w:t>
+      </w:r>
+      <w:r>
+        <w:rPr>
+          <w:rFonts w:hint="eastAsia"/>
+        </w:rPr>
+        <w:t xml:space="preserve"> side</w:t>
+      </w:r>
+      <w:r>
+        <w:rPr>
+          <w:rFonts w:hint="eastAsia"/>
+        </w:rPr>
+        <w:t>. Make the all the text</w:t>
+      </w:r>
+      <w:r>
+        <w:rPr>
+          <w:rFonts w:hint="eastAsia"/>
+        </w:rPr>
+        <w:t>s</w:t>
+      </w:r>
+      <w:r>
+        <w:rPr>
+          <w:rFonts w:hint="eastAsia"/>
+        </w:rPr>
+        <w:t xml:space="preserve"> about 예배 시간 without the rectangular background color, but noticeable on top of the image file. </w:t>
+      </w:r>
     </w:p>
     <w:p/>
     <w:p>
       <w:pPr>
-        <w:rPr>
-          <w:rFonts w:hint="eastAsia"/>
-        </w:rPr>
+        <w:pBdr>
+          <w:bottom w:val="single" w:sz="12" w:space="1" w:color="auto"/>
+        </w:pBdr>
       </w:pPr>
+      <w:r>
+        <w:rPr>
+          <w:rFonts w:hint="eastAsia"/>
+        </w:rPr>
+        <w:t xml:space="preserve">Make this </w:t>
+      </w:r>
+      <w:r>
+        <w:rPr>
+          <w:rFonts w:hint="eastAsia"/>
+        </w:rPr>
+        <w:t xml:space="preserve">image - </w:t>
+      </w:r>
+      <w:r>
+        <w:t>"C:\e-Tentmakers\Canaan Church\image files\가나안교회 2025 예배.</w:t>
+      </w:r>
+      <w:proofErr w:type="spellStart"/>
+      <w:r>
+        <w:t>png</w:t>
+      </w:r>
+      <w:proofErr w:type="spellEnd"/>
+      <w:r>
+        <w:t>"</w:t>
+      </w:r>
+      <w:r>
+        <w:rPr>
+          <w:rFonts w:hint="eastAsia"/>
+        </w:rPr>
+        <w:t xml:space="preserve"> - 10% blurred and make the following texts flow on top of the image as the user scrolls down the page. </w:t>
+      </w:r>
+    </w:p>
+    <w:p>
+      <w:pPr>
+        <w:rPr>
+          <w:rFonts w:hint="eastAsia"/>
+        </w:rPr>
+      </w:pPr>
+      <w:r>
+        <w:lastRenderedPageBreak/>
+        <w:t>O</w:t>
+      </w:r>
+      <w:r>
+        <w:rPr>
+          <w:rFonts w:hint="eastAsia"/>
+        </w:rPr>
+        <w:t xml:space="preserve">n this page, </w:t>
+      </w:r>
+      <w:hyperlink r:id="rId5" w:history="1">
+        <w:r>
+          <w:rPr>
+            <w:rStyle w:val="aa"/>
+          </w:rPr>
+          <w:t>file:///C:/e-Tentmakers/Canaan%20Church/pages/gallery/2025.html</w:t>
+        </w:r>
+      </w:hyperlink>
+      <w:r>
+        <w:rPr>
+          <w:rFonts w:hint="eastAsia"/>
+        </w:rPr>
+        <w:t xml:space="preserve">, pls show this video clip in the center: </w:t>
+      </w:r>
+      <w:r>
+        <w:t>https://drive.google.com/drive/folders/10O2ELo7gAOtrOYFSi4p5WBjJ6YpzbsUE</w:t>
+      </w:r>
+    </w:p>
+    <w:p/>
+    <w:p>
+      <w:hyperlink r:id="rId6" w:history="1">
+        <w:r>
+          <w:rPr>
+            <w:rStyle w:val="aa"/>
+          </w:rPr>
+          <w:t>https://drive.google.com/file/d/1v0CUzivYafs9ATNVyBZd-csqDCGQY_cd/view?usp=drive_link</w:t>
+        </w:r>
+      </w:hyperlink>
+    </w:p>
+    <w:p>
+      <w:pPr>
+        <w:rPr>
+          <w:color w:val="EE0000"/>
+        </w:rPr>
+      </w:pPr>
+    </w:p>
+    <w:p>
+      <w:pPr>
+        <w:rPr>
+          <w:b/>
+          <w:bCs/>
+          <w:color w:val="EE0000"/>
+        </w:rPr>
+      </w:pPr>
+      <w:r>
+        <w:rPr>
+          <w:b/>
+          <w:bCs/>
+          <w:color w:val="EE0000"/>
+        </w:rPr>
+        <w:t>For future updates, use these commands:</w:t>
+      </w:r>
+    </w:p>
+    <w:p>
+      <w:pPr>
+        <w:rPr>
+          <w:color w:val="EE0000"/>
+        </w:rPr>
+      </w:pPr>
+      <w:r>
+        <w:rPr>
+          <w:color w:val="EE0000"/>
+        </w:rPr>
+        <w:t>cd "C:\e-Tentmakers\Canaan Church"</w:t>
+      </w:r>
+    </w:p>
+    <w:p>
+      <w:pPr>
+        <w:rPr>
+          <w:color w:val="EE0000"/>
+        </w:rPr>
+      </w:pPr>
+      <w:r>
+        <w:rPr>
+          <w:color w:val="EE0000"/>
+        </w:rPr>
+        <w:t xml:space="preserve">git </w:t>
+      </w:r>
+      <w:proofErr w:type="gramStart"/>
+      <w:r>
+        <w:rPr>
+          <w:color w:val="EE0000"/>
+        </w:rPr>
+        <w:t>add .</w:t>
+      </w:r>
+      <w:proofErr w:type="gramEnd"/>
+    </w:p>
+    <w:p>
+      <w:pPr>
+        <w:rPr>
+          <w:color w:val="EE0000"/>
+        </w:rPr>
+      </w:pPr>
+      <w:r>
+        <w:rPr>
+          <w:color w:val="EE0000"/>
+        </w:rPr>
+        <w:t>git commit -m "Your commit message describing the changes"</w:t>
+      </w:r>
+    </w:p>
+    <w:p>
+      <w:pPr>
+        <w:rPr>
+          <w:rFonts w:hint="eastAsia"/>
+          <w:color w:val="EE0000"/>
+        </w:rPr>
+      </w:pPr>
+      <w:r>
+        <w:rPr>
+          <w:color w:val="EE0000"/>
+        </w:rPr>
+        <w:t>git push origin main</w:t>
+      </w:r>
     </w:p>
     <w:sectPr>
       <w:pgSz w:w="11906" w:h="16838"/>
@@ -1103,7 +1291,6 @@
     <w:next w:val="a"/>
     <w:link w:val="2Char"/>
     <w:uiPriority w:val="9"/>
-    <w:semiHidden/>
     <w:unhideWhenUsed/>
     <w:qFormat/>
     <w:rsid w:val="005362C3"/>
@@ -1317,7 +1504,6 @@
     <w:basedOn w:val="a0"/>
     <w:link w:val="2"/>
     <w:uiPriority w:val="9"/>
-    <w:semiHidden/>
     <w:rsid w:val="005362C3"/>
     <w:rPr>
       <w:rFonts w:asciiTheme="majorHAnsi" w:eastAsiaTheme="majorEastAsia" w:hAnsiTheme="majorHAnsi" w:cstheme="majorBidi"/>

</xml_diff>